<commit_message>
Fixed code for the averages
</commit_message>
<xml_diff>
--- a/Results.docx
+++ b/Results.docx
@@ -1,6 +1,6 @@
 
 <file path=word/document.xml><?xml version="1.0" encoding="utf-8"?>
-<w:document xmlns:wpc="http://schemas.microsoft.com/office/word/2010/wordprocessingCanvas" xmlns:cx="http://schemas.microsoft.com/office/drawing/2014/chartex" xmlns:cx1="http://schemas.microsoft.com/office/drawing/2015/9/8/chartex" xmlns:cx2="http://schemas.microsoft.com/office/drawing/2015/10/21/chartex" xmlns:cx3="http://schemas.microsoft.com/office/drawing/2016/5/9/chartex" xmlns:cx4="http://schemas.microsoft.com/office/drawing/2016/5/10/chartex" xmlns:cx5="http://schemas.microsoft.com/office/drawing/2016/5/11/chartex" xmlns:cx6="http://schemas.microsoft.com/office/drawing/2016/5/12/chartex" xmlns:cx7="http://schemas.microsoft.com/office/drawing/2016/5/13/chartex" xmlns:cx8="http://schemas.microsoft.com/office/drawing/2016/5/14/chartex" xmlns:mc="http://schemas.openxmlformats.org/markup-compatibility/2006" xmlns:aink="http://schemas.microsoft.com/office/drawing/2016/ink" xmlns:am3d="http://schemas.microsoft.com/office/drawing/2017/model3d" xmlns:o="urn:schemas-microsoft-com:office:office" xmlns:r="http://schemas.openxmlformats.org/officeDocument/2006/relationships" xmlns:m="http://schemas.openxmlformats.org/officeDocument/2006/math" xmlns:v="urn:schemas-microsoft-com:vml" xmlns:wp14="http://schemas.microsoft.com/office/word/2010/wordprocessingDrawing" xmlns:wp="http://schemas.openxmlformats.org/drawingml/2006/wordprocessingDrawing" xmlns:w10="urn:schemas-microsoft-com:office:word" xmlns:w="http://schemas.openxmlformats.org/wordprocessingml/2006/main" xmlns:w14="http://schemas.microsoft.com/office/word/2010/wordml" xmlns:w15="http://schemas.microsoft.com/office/word/2012/wordml" xmlns:w16se="http://schemas.microsoft.com/office/word/2015/wordml/symex" xmlns:wpg="http://schemas.microsoft.com/office/word/2010/wordprocessingGroup" xmlns:wpi="http://schemas.microsoft.com/office/word/2010/wordprocessingInk" xmlns:wne="http://schemas.microsoft.com/office/word/2006/wordml" xmlns:wps="http://schemas.microsoft.com/office/word/2010/wordprocessingShape" mc:Ignorable="w14 w15 w16se wp14">
+<w:document xmlns:wpc="http://schemas.microsoft.com/office/word/2010/wordprocessingCanvas" xmlns:cx="http://schemas.microsoft.com/office/drawing/2014/chartex" xmlns:cx1="http://schemas.microsoft.com/office/drawing/2015/9/8/chartex" xmlns:cx2="http://schemas.microsoft.com/office/drawing/2015/10/21/chartex" xmlns:cx3="http://schemas.microsoft.com/office/drawing/2016/5/9/chartex" xmlns:cx4="http://schemas.microsoft.com/office/drawing/2016/5/10/chartex" xmlns:cx5="http://schemas.microsoft.com/office/drawing/2016/5/11/chartex" xmlns:cx6="http://schemas.microsoft.com/office/drawing/2016/5/12/chartex" xmlns:cx7="http://schemas.microsoft.com/office/drawing/2016/5/13/chartex" xmlns:cx8="http://schemas.microsoft.com/office/drawing/2016/5/14/chartex" xmlns:mc="http://schemas.openxmlformats.org/markup-compatibility/2006" xmlns:aink="http://schemas.microsoft.com/office/drawing/2016/ink" xmlns:am3d="http://schemas.microsoft.com/office/drawing/2017/model3d" xmlns:o="urn:schemas-microsoft-com:office:office" xmlns:r="http://schemas.openxmlformats.org/officeDocument/2006/relationships" xmlns:m="http://schemas.openxmlformats.org/officeDocument/2006/math" xmlns:v="urn:schemas-microsoft-com:vml" xmlns:wp14="http://schemas.microsoft.com/office/word/2010/wordprocessingDrawing" xmlns:wp="http://schemas.openxmlformats.org/drawingml/2006/wordprocessingDrawing" xmlns:w10="urn:schemas-microsoft-com:office:word" xmlns:w="http://schemas.openxmlformats.org/wordprocessingml/2006/main" xmlns:w14="http://schemas.microsoft.com/office/word/2010/wordml" xmlns:w15="http://schemas.microsoft.com/office/word/2012/wordml" xmlns:w16cid="http://schemas.microsoft.com/office/word/2016/wordml/cid" xmlns:w16se="http://schemas.microsoft.com/office/word/2015/wordml/symex" xmlns:wpg="http://schemas.microsoft.com/office/word/2010/wordprocessingGroup" xmlns:wpi="http://schemas.microsoft.com/office/word/2010/wordprocessingInk" xmlns:wne="http://schemas.microsoft.com/office/word/2006/wordml" xmlns:wps="http://schemas.microsoft.com/office/word/2010/wordprocessingShape" mc:Ignorable="w14 w15 w16se w16cid wp14">
   <w:body>
     <w:p>
       <w:pPr>
@@ -1771,10 +1771,10 @@
           <w:noProof/>
         </w:rPr>
         <w:drawing>
-          <wp:inline distT="0" distB="0" distL="0" distR="0" wp14:anchorId="3907152D" wp14:editId="06E98B92">
-            <wp:extent cx="2960914" cy="1943100"/>
-            <wp:effectExtent l="0" t="0" r="0" b="0"/>
-            <wp:docPr id="10" name="Picture 10"/>
+          <wp:inline distT="0" distB="0" distL="0" distR="0" wp14:anchorId="65311EA3" wp14:editId="19F3F716">
+            <wp:extent cx="3236685" cy="2124075"/>
+            <wp:effectExtent l="0" t="0" r="1905" b="0"/>
+            <wp:docPr id="4" name="Picture 4"/>
             <wp:cNvGraphicFramePr>
               <a:graphicFrameLocks xmlns:a="http://schemas.openxmlformats.org/drawingml/2006/main" noChangeAspect="1"/>
             </wp:cNvGraphicFramePr>
@@ -1794,7 +1794,7 @@
                   <pic:spPr>
                     <a:xfrm>
                       <a:off x="0" y="0"/>
-                      <a:ext cx="2967528" cy="1947441"/>
+                      <a:ext cx="3247976" cy="2131485"/>
                     </a:xfrm>
                     <a:prstGeom prst="rect">
                       <a:avLst/>
@@ -1837,10 +1837,10 @@
           <w:noProof/>
         </w:rPr>
         <w:drawing>
-          <wp:inline distT="0" distB="0" distL="0" distR="0" wp14:anchorId="123B3B3B" wp14:editId="36D6B710">
-            <wp:extent cx="2670628" cy="1752600"/>
+          <wp:inline distT="0" distB="0" distL="0" distR="0" wp14:anchorId="6E4032D9" wp14:editId="7F36A2FB">
+            <wp:extent cx="3164113" cy="2076450"/>
             <wp:effectExtent l="0" t="0" r="0" b="0"/>
-            <wp:docPr id="11" name="Picture 11"/>
+            <wp:docPr id="3" name="Picture 3"/>
             <wp:cNvGraphicFramePr>
               <a:graphicFrameLocks xmlns:a="http://schemas.openxmlformats.org/drawingml/2006/main" noChangeAspect="1"/>
             </wp:cNvGraphicFramePr>
@@ -1860,7 +1860,7 @@
                   <pic:spPr>
                     <a:xfrm>
                       <a:off x="0" y="0"/>
-                      <a:ext cx="2682136" cy="1760152"/>
+                      <a:ext cx="3175310" cy="2083798"/>
                     </a:xfrm>
                     <a:prstGeom prst="rect">
                       <a:avLst/>
@@ -1887,7 +1887,23 @@
           <w:sz w:val="16"/>
           <w:szCs w:val="16"/>
         </w:rPr>
-        <w:t>Mean squared for 50 trials using 400 steps</w:t>
+        <w:t>Mean squared</w:t>
+      </w:r>
+      <w:r>
+        <w:rPr>
+          <w:rFonts w:ascii="Courier New" w:hAnsi="Courier New" w:cs="Courier New"/>
+          <w:sz w:val="16"/>
+          <w:szCs w:val="16"/>
+        </w:rPr>
+        <w:t xml:space="preserve"> value</w:t>
+      </w:r>
+      <w:r>
+        <w:rPr>
+          <w:rFonts w:ascii="Courier New" w:hAnsi="Courier New" w:cs="Courier New"/>
+          <w:sz w:val="16"/>
+          <w:szCs w:val="16"/>
+        </w:rPr>
+        <w:t xml:space="preserve"> for 50 trials using 400 steps</w:t>
       </w:r>
     </w:p>
     <w:p>
@@ -1903,10 +1919,10 @@
           <w:noProof/>
         </w:rPr>
         <w:drawing>
-          <wp:inline distT="0" distB="0" distL="0" distR="0" wp14:anchorId="4D7E7BB8" wp14:editId="7788B3E8">
-            <wp:extent cx="2888343" cy="1895475"/>
-            <wp:effectExtent l="0" t="0" r="7620" b="0"/>
-            <wp:docPr id="12" name="Picture 12"/>
+          <wp:inline distT="0" distB="0" distL="0" distR="0" wp14:anchorId="41B35DC0" wp14:editId="0AA9E26B">
+            <wp:extent cx="3294743" cy="2162175"/>
+            <wp:effectExtent l="0" t="0" r="1270" b="0"/>
+            <wp:docPr id="5" name="Picture 5"/>
             <wp:cNvGraphicFramePr>
               <a:graphicFrameLocks xmlns:a="http://schemas.openxmlformats.org/drawingml/2006/main" noChangeAspect="1"/>
             </wp:cNvGraphicFramePr>
@@ -1926,7 +1942,7 @@
                   <pic:spPr>
                     <a:xfrm>
                       <a:off x="0" y="0"/>
-                      <a:ext cx="2890152" cy="1896662"/>
+                      <a:ext cx="3301914" cy="2166881"/>
                     </a:xfrm>
                     <a:prstGeom prst="rect">
                       <a:avLst/>
@@ -2015,7 +2031,6 @@
           <w:sz w:val="16"/>
           <w:szCs w:val="16"/>
         </w:rPr>
-        <w:lastRenderedPageBreak/>
         <w:t>Code:</w:t>
       </w:r>
     </w:p>
@@ -2293,816 +2308,6 @@
           <w:szCs w:val="16"/>
         </w:rPr>
         <w:t xml:space="preserve">    1 - Move negative</w:t>
-      </w:r>
-    </w:p>
-    <w:p>
-      <w:pPr>
-        <w:spacing w:after="0" w:line="240" w:lineRule="auto"/>
-        <w:rPr>
-          <w:rFonts w:ascii="Courier New" w:hAnsi="Courier New" w:cs="Courier New"/>
-          <w:sz w:val="16"/>
-          <w:szCs w:val="16"/>
-        </w:rPr>
-      </w:pPr>
-      <w:r>
-        <w:rPr>
-          <w:rFonts w:ascii="Courier New" w:hAnsi="Courier New" w:cs="Courier New"/>
-          <w:sz w:val="16"/>
-          <w:szCs w:val="16"/>
-        </w:rPr>
-        <w:t xml:space="preserve">    2 - Don't move</w:t>
-      </w:r>
-    </w:p>
-    <w:p>
-      <w:pPr>
-        <w:spacing w:after="0" w:line="240" w:lineRule="auto"/>
-        <w:rPr>
-          <w:rFonts w:ascii="Courier New" w:hAnsi="Courier New" w:cs="Courier New"/>
-          <w:sz w:val="16"/>
-          <w:szCs w:val="16"/>
-        </w:rPr>
-      </w:pPr>
-      <w:r>
-        <w:rPr>
-          <w:rFonts w:ascii="Courier New" w:hAnsi="Courier New" w:cs="Courier New"/>
-          <w:sz w:val="16"/>
-          <w:szCs w:val="16"/>
-        </w:rPr>
-        <w:t xml:space="preserve">    '''</w:t>
-      </w:r>
-    </w:p>
-    <w:p>
-      <w:pPr>
-        <w:spacing w:after="0" w:line="240" w:lineRule="auto"/>
-        <w:rPr>
-          <w:rFonts w:ascii="Courier New" w:hAnsi="Courier New" w:cs="Courier New"/>
-          <w:sz w:val="16"/>
-          <w:szCs w:val="16"/>
-        </w:rPr>
-      </w:pPr>
-      <w:r>
-        <w:rPr>
-          <w:rFonts w:ascii="Courier New" w:hAnsi="Courier New" w:cs="Courier New"/>
-          <w:sz w:val="16"/>
-          <w:szCs w:val="16"/>
-        </w:rPr>
-        <w:t xml:space="preserve">    </w:t>
-      </w:r>
-      <w:proofErr w:type="spellStart"/>
-      <w:r>
-        <w:rPr>
-          <w:rFonts w:ascii="Courier New" w:hAnsi="Courier New" w:cs="Courier New"/>
-          <w:sz w:val="16"/>
-          <w:szCs w:val="16"/>
-        </w:rPr>
-        <w:t>directionX</w:t>
-      </w:r>
-      <w:proofErr w:type="spellEnd"/>
-      <w:r>
-        <w:rPr>
-          <w:rFonts w:ascii="Courier New" w:hAnsi="Courier New" w:cs="Courier New"/>
-          <w:sz w:val="16"/>
-          <w:szCs w:val="16"/>
-        </w:rPr>
-        <w:t xml:space="preserve"> = </w:t>
-      </w:r>
-      <w:proofErr w:type="spellStart"/>
-      <w:proofErr w:type="gramStart"/>
-      <w:r>
-        <w:rPr>
-          <w:rFonts w:ascii="Courier New" w:hAnsi="Courier New" w:cs="Courier New"/>
-          <w:sz w:val="16"/>
-          <w:szCs w:val="16"/>
-        </w:rPr>
-        <w:t>random.randint</w:t>
-      </w:r>
-      <w:proofErr w:type="spellEnd"/>
-      <w:proofErr w:type="gramEnd"/>
-      <w:r>
-        <w:rPr>
-          <w:rFonts w:ascii="Courier New" w:hAnsi="Courier New" w:cs="Courier New"/>
-          <w:sz w:val="16"/>
-          <w:szCs w:val="16"/>
-        </w:rPr>
-        <w:t>(0,3)</w:t>
-      </w:r>
-    </w:p>
-    <w:p>
-      <w:pPr>
-        <w:spacing w:after="0" w:line="240" w:lineRule="auto"/>
-        <w:rPr>
-          <w:rFonts w:ascii="Courier New" w:hAnsi="Courier New" w:cs="Courier New"/>
-          <w:sz w:val="16"/>
-          <w:szCs w:val="16"/>
-        </w:rPr>
-      </w:pPr>
-      <w:r>
-        <w:rPr>
-          <w:rFonts w:ascii="Courier New" w:hAnsi="Courier New" w:cs="Courier New"/>
-          <w:sz w:val="16"/>
-          <w:szCs w:val="16"/>
-        </w:rPr>
-        <w:t xml:space="preserve">    </w:t>
-      </w:r>
-      <w:proofErr w:type="spellStart"/>
-      <w:r>
-        <w:rPr>
-          <w:rFonts w:ascii="Courier New" w:hAnsi="Courier New" w:cs="Courier New"/>
-          <w:sz w:val="16"/>
-          <w:szCs w:val="16"/>
-        </w:rPr>
-        <w:t>directionY</w:t>
-      </w:r>
-      <w:proofErr w:type="spellEnd"/>
-      <w:r>
-        <w:rPr>
-          <w:rFonts w:ascii="Courier New" w:hAnsi="Courier New" w:cs="Courier New"/>
-          <w:sz w:val="16"/>
-          <w:szCs w:val="16"/>
-        </w:rPr>
-        <w:t xml:space="preserve"> = </w:t>
-      </w:r>
-      <w:proofErr w:type="spellStart"/>
-      <w:proofErr w:type="gramStart"/>
-      <w:r>
-        <w:rPr>
-          <w:rFonts w:ascii="Courier New" w:hAnsi="Courier New" w:cs="Courier New"/>
-          <w:sz w:val="16"/>
-          <w:szCs w:val="16"/>
-        </w:rPr>
-        <w:t>random.randint</w:t>
-      </w:r>
-      <w:proofErr w:type="spellEnd"/>
-      <w:proofErr w:type="gramEnd"/>
-      <w:r>
-        <w:rPr>
-          <w:rFonts w:ascii="Courier New" w:hAnsi="Courier New" w:cs="Courier New"/>
-          <w:sz w:val="16"/>
-          <w:szCs w:val="16"/>
-        </w:rPr>
-        <w:t>(0,3)</w:t>
-      </w:r>
-    </w:p>
-    <w:p>
-      <w:pPr>
-        <w:spacing w:after="0" w:line="240" w:lineRule="auto"/>
-        <w:rPr>
-          <w:rFonts w:ascii="Courier New" w:hAnsi="Courier New" w:cs="Courier New"/>
-          <w:sz w:val="16"/>
-          <w:szCs w:val="16"/>
-        </w:rPr>
-      </w:pPr>
-      <w:r>
-        <w:rPr>
-          <w:rFonts w:ascii="Courier New" w:hAnsi="Courier New" w:cs="Courier New"/>
-          <w:sz w:val="16"/>
-          <w:szCs w:val="16"/>
-        </w:rPr>
-        <w:t xml:space="preserve">    if </w:t>
-      </w:r>
-      <w:proofErr w:type="spellStart"/>
-      <w:r>
-        <w:rPr>
-          <w:rFonts w:ascii="Courier New" w:hAnsi="Courier New" w:cs="Courier New"/>
-          <w:sz w:val="16"/>
-          <w:szCs w:val="16"/>
-        </w:rPr>
-        <w:t>directionX</w:t>
-      </w:r>
-      <w:proofErr w:type="spellEnd"/>
-      <w:r>
-        <w:rPr>
-          <w:rFonts w:ascii="Courier New" w:hAnsi="Courier New" w:cs="Courier New"/>
-          <w:sz w:val="16"/>
-          <w:szCs w:val="16"/>
-        </w:rPr>
-        <w:t xml:space="preserve"> == 0:</w:t>
-      </w:r>
-    </w:p>
-    <w:p>
-      <w:pPr>
-        <w:spacing w:after="0" w:line="240" w:lineRule="auto"/>
-        <w:rPr>
-          <w:rFonts w:ascii="Courier New" w:hAnsi="Courier New" w:cs="Courier New"/>
-          <w:sz w:val="16"/>
-          <w:szCs w:val="16"/>
-        </w:rPr>
-      </w:pPr>
-      <w:r>
-        <w:rPr>
-          <w:rFonts w:ascii="Courier New" w:hAnsi="Courier New" w:cs="Courier New"/>
-          <w:sz w:val="16"/>
-          <w:szCs w:val="16"/>
-        </w:rPr>
-        <w:t xml:space="preserve">        </w:t>
-      </w:r>
-      <w:proofErr w:type="gramStart"/>
-      <w:r>
-        <w:rPr>
-          <w:rFonts w:ascii="Courier New" w:hAnsi="Courier New" w:cs="Courier New"/>
-          <w:sz w:val="16"/>
-          <w:szCs w:val="16"/>
-        </w:rPr>
-        <w:t>position[</w:t>
-      </w:r>
-      <w:proofErr w:type="gramEnd"/>
-      <w:r>
-        <w:rPr>
-          <w:rFonts w:ascii="Courier New" w:hAnsi="Courier New" w:cs="Courier New"/>
-          <w:sz w:val="16"/>
-          <w:szCs w:val="16"/>
-        </w:rPr>
-        <w:t>0] += 1</w:t>
-      </w:r>
-    </w:p>
-    <w:p>
-      <w:pPr>
-        <w:spacing w:after="0" w:line="240" w:lineRule="auto"/>
-        <w:rPr>
-          <w:rFonts w:ascii="Courier New" w:hAnsi="Courier New" w:cs="Courier New"/>
-          <w:sz w:val="16"/>
-          <w:szCs w:val="16"/>
-        </w:rPr>
-      </w:pPr>
-      <w:r>
-        <w:rPr>
-          <w:rFonts w:ascii="Courier New" w:hAnsi="Courier New" w:cs="Courier New"/>
-          <w:sz w:val="16"/>
-          <w:szCs w:val="16"/>
-        </w:rPr>
-        <w:t xml:space="preserve">    </w:t>
-      </w:r>
-      <w:proofErr w:type="spellStart"/>
-      <w:r>
-        <w:rPr>
-          <w:rFonts w:ascii="Courier New" w:hAnsi="Courier New" w:cs="Courier New"/>
-          <w:sz w:val="16"/>
-          <w:szCs w:val="16"/>
-        </w:rPr>
-        <w:t>elif</w:t>
-      </w:r>
-      <w:proofErr w:type="spellEnd"/>
-      <w:r>
-        <w:rPr>
-          <w:rFonts w:ascii="Courier New" w:hAnsi="Courier New" w:cs="Courier New"/>
-          <w:sz w:val="16"/>
-          <w:szCs w:val="16"/>
-        </w:rPr>
-        <w:t xml:space="preserve"> </w:t>
-      </w:r>
-      <w:proofErr w:type="spellStart"/>
-      <w:r>
-        <w:rPr>
-          <w:rFonts w:ascii="Courier New" w:hAnsi="Courier New" w:cs="Courier New"/>
-          <w:sz w:val="16"/>
-          <w:szCs w:val="16"/>
-        </w:rPr>
-        <w:t>directionX</w:t>
-      </w:r>
-      <w:proofErr w:type="spellEnd"/>
-      <w:r>
-        <w:rPr>
-          <w:rFonts w:ascii="Courier New" w:hAnsi="Courier New" w:cs="Courier New"/>
-          <w:sz w:val="16"/>
-          <w:szCs w:val="16"/>
-        </w:rPr>
-        <w:t xml:space="preserve"> == 1:</w:t>
-      </w:r>
-    </w:p>
-    <w:p>
-      <w:pPr>
-        <w:spacing w:after="0" w:line="240" w:lineRule="auto"/>
-        <w:rPr>
-          <w:rFonts w:ascii="Courier New" w:hAnsi="Courier New" w:cs="Courier New"/>
-          <w:sz w:val="16"/>
-          <w:szCs w:val="16"/>
-        </w:rPr>
-      </w:pPr>
-      <w:r>
-        <w:rPr>
-          <w:rFonts w:ascii="Courier New" w:hAnsi="Courier New" w:cs="Courier New"/>
-          <w:sz w:val="16"/>
-          <w:szCs w:val="16"/>
-        </w:rPr>
-        <w:t xml:space="preserve">        </w:t>
-      </w:r>
-      <w:proofErr w:type="gramStart"/>
-      <w:r>
-        <w:rPr>
-          <w:rFonts w:ascii="Courier New" w:hAnsi="Courier New" w:cs="Courier New"/>
-          <w:sz w:val="16"/>
-          <w:szCs w:val="16"/>
-        </w:rPr>
-        <w:t>position[</w:t>
-      </w:r>
-      <w:proofErr w:type="gramEnd"/>
-      <w:r>
-        <w:rPr>
-          <w:rFonts w:ascii="Courier New" w:hAnsi="Courier New" w:cs="Courier New"/>
-          <w:sz w:val="16"/>
-          <w:szCs w:val="16"/>
-        </w:rPr>
-        <w:t>0] += -1</w:t>
-      </w:r>
-    </w:p>
-    <w:p>
-      <w:pPr>
-        <w:spacing w:after="0" w:line="240" w:lineRule="auto"/>
-        <w:rPr>
-          <w:rFonts w:ascii="Courier New" w:hAnsi="Courier New" w:cs="Courier New"/>
-          <w:sz w:val="16"/>
-          <w:szCs w:val="16"/>
-        </w:rPr>
-      </w:pPr>
-      <w:r>
-        <w:rPr>
-          <w:rFonts w:ascii="Courier New" w:hAnsi="Courier New" w:cs="Courier New"/>
-          <w:sz w:val="16"/>
-          <w:szCs w:val="16"/>
-        </w:rPr>
-        <w:t xml:space="preserve">    </w:t>
-      </w:r>
-      <w:proofErr w:type="spellStart"/>
-      <w:r>
-        <w:rPr>
-          <w:rFonts w:ascii="Courier New" w:hAnsi="Courier New" w:cs="Courier New"/>
-          <w:sz w:val="16"/>
-          <w:szCs w:val="16"/>
-        </w:rPr>
-        <w:t>elif</w:t>
-      </w:r>
-      <w:proofErr w:type="spellEnd"/>
-      <w:r>
-        <w:rPr>
-          <w:rFonts w:ascii="Courier New" w:hAnsi="Courier New" w:cs="Courier New"/>
-          <w:sz w:val="16"/>
-          <w:szCs w:val="16"/>
-        </w:rPr>
-        <w:t xml:space="preserve"> </w:t>
-      </w:r>
-      <w:proofErr w:type="spellStart"/>
-      <w:r>
-        <w:rPr>
-          <w:rFonts w:ascii="Courier New" w:hAnsi="Courier New" w:cs="Courier New"/>
-          <w:sz w:val="16"/>
-          <w:szCs w:val="16"/>
-        </w:rPr>
-        <w:t>directionX</w:t>
-      </w:r>
-      <w:proofErr w:type="spellEnd"/>
-      <w:r>
-        <w:rPr>
-          <w:rFonts w:ascii="Courier New" w:hAnsi="Courier New" w:cs="Courier New"/>
-          <w:sz w:val="16"/>
-          <w:szCs w:val="16"/>
-        </w:rPr>
-        <w:t xml:space="preserve"> == 2:</w:t>
-      </w:r>
-    </w:p>
-    <w:p>
-      <w:pPr>
-        <w:spacing w:after="0" w:line="240" w:lineRule="auto"/>
-        <w:rPr>
-          <w:rFonts w:ascii="Courier New" w:hAnsi="Courier New" w:cs="Courier New"/>
-          <w:sz w:val="16"/>
-          <w:szCs w:val="16"/>
-        </w:rPr>
-      </w:pPr>
-      <w:r>
-        <w:rPr>
-          <w:rFonts w:ascii="Courier New" w:hAnsi="Courier New" w:cs="Courier New"/>
-          <w:sz w:val="16"/>
-          <w:szCs w:val="16"/>
-        </w:rPr>
-        <w:t xml:space="preserve">        </w:t>
-      </w:r>
-      <w:proofErr w:type="gramStart"/>
-      <w:r>
-        <w:rPr>
-          <w:rFonts w:ascii="Courier New" w:hAnsi="Courier New" w:cs="Courier New"/>
-          <w:sz w:val="16"/>
-          <w:szCs w:val="16"/>
-        </w:rPr>
-        <w:t>position[</w:t>
-      </w:r>
-      <w:proofErr w:type="gramEnd"/>
-      <w:r>
-        <w:rPr>
-          <w:rFonts w:ascii="Courier New" w:hAnsi="Courier New" w:cs="Courier New"/>
-          <w:sz w:val="16"/>
-          <w:szCs w:val="16"/>
-        </w:rPr>
-        <w:t>0] += 0</w:t>
-      </w:r>
-    </w:p>
-    <w:p>
-      <w:pPr>
-        <w:spacing w:after="0" w:line="240" w:lineRule="auto"/>
-        <w:rPr>
-          <w:rFonts w:ascii="Courier New" w:hAnsi="Courier New" w:cs="Courier New"/>
-          <w:sz w:val="16"/>
-          <w:szCs w:val="16"/>
-        </w:rPr>
-      </w:pPr>
-      <w:r>
-        <w:rPr>
-          <w:rFonts w:ascii="Courier New" w:hAnsi="Courier New" w:cs="Courier New"/>
-          <w:sz w:val="16"/>
-          <w:szCs w:val="16"/>
-        </w:rPr>
-        <w:t xml:space="preserve">        </w:t>
-      </w:r>
-    </w:p>
-    <w:p>
-      <w:pPr>
-        <w:spacing w:after="0" w:line="240" w:lineRule="auto"/>
-        <w:rPr>
-          <w:rFonts w:ascii="Courier New" w:hAnsi="Courier New" w:cs="Courier New"/>
-          <w:sz w:val="16"/>
-          <w:szCs w:val="16"/>
-        </w:rPr>
-      </w:pPr>
-      <w:r>
-        <w:rPr>
-          <w:rFonts w:ascii="Courier New" w:hAnsi="Courier New" w:cs="Courier New"/>
-          <w:sz w:val="16"/>
-          <w:szCs w:val="16"/>
-        </w:rPr>
-        <w:t xml:space="preserve">    if </w:t>
-      </w:r>
-      <w:proofErr w:type="spellStart"/>
-      <w:r>
-        <w:rPr>
-          <w:rFonts w:ascii="Courier New" w:hAnsi="Courier New" w:cs="Courier New"/>
-          <w:sz w:val="16"/>
-          <w:szCs w:val="16"/>
-        </w:rPr>
-        <w:t>directionY</w:t>
-      </w:r>
-      <w:proofErr w:type="spellEnd"/>
-      <w:r>
-        <w:rPr>
-          <w:rFonts w:ascii="Courier New" w:hAnsi="Courier New" w:cs="Courier New"/>
-          <w:sz w:val="16"/>
-          <w:szCs w:val="16"/>
-        </w:rPr>
-        <w:t xml:space="preserve"> == 0:</w:t>
-      </w:r>
-    </w:p>
-    <w:p>
-      <w:pPr>
-        <w:spacing w:after="0" w:line="240" w:lineRule="auto"/>
-        <w:rPr>
-          <w:rFonts w:ascii="Courier New" w:hAnsi="Courier New" w:cs="Courier New"/>
-          <w:sz w:val="16"/>
-          <w:szCs w:val="16"/>
-        </w:rPr>
-      </w:pPr>
-      <w:r>
-        <w:rPr>
-          <w:rFonts w:ascii="Courier New" w:hAnsi="Courier New" w:cs="Courier New"/>
-          <w:sz w:val="16"/>
-          <w:szCs w:val="16"/>
-        </w:rPr>
-        <w:t xml:space="preserve">        </w:t>
-      </w:r>
-      <w:proofErr w:type="gramStart"/>
-      <w:r>
-        <w:rPr>
-          <w:rFonts w:ascii="Courier New" w:hAnsi="Courier New" w:cs="Courier New"/>
-          <w:sz w:val="16"/>
-          <w:szCs w:val="16"/>
-        </w:rPr>
-        <w:t>position[</w:t>
-      </w:r>
-      <w:proofErr w:type="gramEnd"/>
-      <w:r>
-        <w:rPr>
-          <w:rFonts w:ascii="Courier New" w:hAnsi="Courier New" w:cs="Courier New"/>
-          <w:sz w:val="16"/>
-          <w:szCs w:val="16"/>
-        </w:rPr>
-        <w:t>1] += 1</w:t>
-      </w:r>
-    </w:p>
-    <w:p>
-      <w:pPr>
-        <w:spacing w:after="0" w:line="240" w:lineRule="auto"/>
-        <w:rPr>
-          <w:rFonts w:ascii="Courier New" w:hAnsi="Courier New" w:cs="Courier New"/>
-          <w:sz w:val="16"/>
-          <w:szCs w:val="16"/>
-        </w:rPr>
-      </w:pPr>
-      <w:r>
-        <w:rPr>
-          <w:rFonts w:ascii="Courier New" w:hAnsi="Courier New" w:cs="Courier New"/>
-          <w:sz w:val="16"/>
-          <w:szCs w:val="16"/>
-        </w:rPr>
-        <w:t xml:space="preserve">    </w:t>
-      </w:r>
-      <w:proofErr w:type="spellStart"/>
-      <w:r>
-        <w:rPr>
-          <w:rFonts w:ascii="Courier New" w:hAnsi="Courier New" w:cs="Courier New"/>
-          <w:sz w:val="16"/>
-          <w:szCs w:val="16"/>
-        </w:rPr>
-        <w:t>elif</w:t>
-      </w:r>
-      <w:proofErr w:type="spellEnd"/>
-      <w:r>
-        <w:rPr>
-          <w:rFonts w:ascii="Courier New" w:hAnsi="Courier New" w:cs="Courier New"/>
-          <w:sz w:val="16"/>
-          <w:szCs w:val="16"/>
-        </w:rPr>
-        <w:t xml:space="preserve"> </w:t>
-      </w:r>
-      <w:proofErr w:type="spellStart"/>
-      <w:r>
-        <w:rPr>
-          <w:rFonts w:ascii="Courier New" w:hAnsi="Courier New" w:cs="Courier New"/>
-          <w:sz w:val="16"/>
-          <w:szCs w:val="16"/>
-        </w:rPr>
-        <w:t>directionY</w:t>
-      </w:r>
-      <w:proofErr w:type="spellEnd"/>
-      <w:r>
-        <w:rPr>
-          <w:rFonts w:ascii="Courier New" w:hAnsi="Courier New" w:cs="Courier New"/>
-          <w:sz w:val="16"/>
-          <w:szCs w:val="16"/>
-        </w:rPr>
-        <w:t xml:space="preserve"> == 1:</w:t>
-      </w:r>
-    </w:p>
-    <w:p>
-      <w:pPr>
-        <w:spacing w:after="0" w:line="240" w:lineRule="auto"/>
-        <w:rPr>
-          <w:rFonts w:ascii="Courier New" w:hAnsi="Courier New" w:cs="Courier New"/>
-          <w:sz w:val="16"/>
-          <w:szCs w:val="16"/>
-        </w:rPr>
-      </w:pPr>
-      <w:r>
-        <w:rPr>
-          <w:rFonts w:ascii="Courier New" w:hAnsi="Courier New" w:cs="Courier New"/>
-          <w:sz w:val="16"/>
-          <w:szCs w:val="16"/>
-        </w:rPr>
-        <w:t xml:space="preserve">        </w:t>
-      </w:r>
-      <w:proofErr w:type="gramStart"/>
-      <w:r>
-        <w:rPr>
-          <w:rFonts w:ascii="Courier New" w:hAnsi="Courier New" w:cs="Courier New"/>
-          <w:sz w:val="16"/>
-          <w:szCs w:val="16"/>
-        </w:rPr>
-        <w:t>position[</w:t>
-      </w:r>
-      <w:proofErr w:type="gramEnd"/>
-      <w:r>
-        <w:rPr>
-          <w:rFonts w:ascii="Courier New" w:hAnsi="Courier New" w:cs="Courier New"/>
-          <w:sz w:val="16"/>
-          <w:szCs w:val="16"/>
-        </w:rPr>
-        <w:t>1] += -1</w:t>
-      </w:r>
-    </w:p>
-    <w:p>
-      <w:pPr>
-        <w:spacing w:after="0" w:line="240" w:lineRule="auto"/>
-        <w:rPr>
-          <w:rFonts w:ascii="Courier New" w:hAnsi="Courier New" w:cs="Courier New"/>
-          <w:sz w:val="16"/>
-          <w:szCs w:val="16"/>
-        </w:rPr>
-      </w:pPr>
-      <w:r>
-        <w:rPr>
-          <w:rFonts w:ascii="Courier New" w:hAnsi="Courier New" w:cs="Courier New"/>
-          <w:sz w:val="16"/>
-          <w:szCs w:val="16"/>
-        </w:rPr>
-        <w:t xml:space="preserve">    </w:t>
-      </w:r>
-      <w:proofErr w:type="spellStart"/>
-      <w:r>
-        <w:rPr>
-          <w:rFonts w:ascii="Courier New" w:hAnsi="Courier New" w:cs="Courier New"/>
-          <w:sz w:val="16"/>
-          <w:szCs w:val="16"/>
-        </w:rPr>
-        <w:t>elif</w:t>
-      </w:r>
-      <w:proofErr w:type="spellEnd"/>
-      <w:r>
-        <w:rPr>
-          <w:rFonts w:ascii="Courier New" w:hAnsi="Courier New" w:cs="Courier New"/>
-          <w:sz w:val="16"/>
-          <w:szCs w:val="16"/>
-        </w:rPr>
-        <w:t xml:space="preserve"> </w:t>
-      </w:r>
-      <w:proofErr w:type="spellStart"/>
-      <w:r>
-        <w:rPr>
-          <w:rFonts w:ascii="Courier New" w:hAnsi="Courier New" w:cs="Courier New"/>
-          <w:sz w:val="16"/>
-          <w:szCs w:val="16"/>
-        </w:rPr>
-        <w:t>directionY</w:t>
-      </w:r>
-      <w:proofErr w:type="spellEnd"/>
-      <w:r>
-        <w:rPr>
-          <w:rFonts w:ascii="Courier New" w:hAnsi="Courier New" w:cs="Courier New"/>
-          <w:sz w:val="16"/>
-          <w:szCs w:val="16"/>
-        </w:rPr>
-        <w:t xml:space="preserve"> == 2:</w:t>
-      </w:r>
-    </w:p>
-    <w:p>
-      <w:pPr>
-        <w:spacing w:after="0" w:line="240" w:lineRule="auto"/>
-        <w:rPr>
-          <w:rFonts w:ascii="Courier New" w:hAnsi="Courier New" w:cs="Courier New"/>
-          <w:sz w:val="16"/>
-          <w:szCs w:val="16"/>
-        </w:rPr>
-      </w:pPr>
-      <w:r>
-        <w:rPr>
-          <w:rFonts w:ascii="Courier New" w:hAnsi="Courier New" w:cs="Courier New"/>
-          <w:sz w:val="16"/>
-          <w:szCs w:val="16"/>
-        </w:rPr>
-        <w:t xml:space="preserve">        </w:t>
-      </w:r>
-      <w:proofErr w:type="gramStart"/>
-      <w:r>
-        <w:rPr>
-          <w:rFonts w:ascii="Courier New" w:hAnsi="Courier New" w:cs="Courier New"/>
-          <w:sz w:val="16"/>
-          <w:szCs w:val="16"/>
-        </w:rPr>
-        <w:t>position[</w:t>
-      </w:r>
-      <w:proofErr w:type="gramEnd"/>
-      <w:r>
-        <w:rPr>
-          <w:rFonts w:ascii="Courier New" w:hAnsi="Courier New" w:cs="Courier New"/>
-          <w:sz w:val="16"/>
-          <w:szCs w:val="16"/>
-        </w:rPr>
-        <w:t>1] += 0</w:t>
-      </w:r>
-    </w:p>
-    <w:p>
-      <w:pPr>
-        <w:spacing w:after="0" w:line="240" w:lineRule="auto"/>
-        <w:rPr>
-          <w:rFonts w:ascii="Courier New" w:hAnsi="Courier New" w:cs="Courier New"/>
-          <w:sz w:val="16"/>
-          <w:szCs w:val="16"/>
-        </w:rPr>
-      </w:pPr>
-      <w:r>
-        <w:rPr>
-          <w:rFonts w:ascii="Courier New" w:hAnsi="Courier New" w:cs="Courier New"/>
-          <w:sz w:val="16"/>
-          <w:szCs w:val="16"/>
-        </w:rPr>
-        <w:t xml:space="preserve">    </w:t>
-      </w:r>
-    </w:p>
-    <w:p>
-      <w:pPr>
-        <w:spacing w:after="0" w:line="240" w:lineRule="auto"/>
-        <w:rPr>
-          <w:rFonts w:ascii="Courier New" w:hAnsi="Courier New" w:cs="Courier New"/>
-          <w:sz w:val="16"/>
-          <w:szCs w:val="16"/>
-        </w:rPr>
-      </w:pPr>
-      <w:r>
-        <w:rPr>
-          <w:rFonts w:ascii="Courier New" w:hAnsi="Courier New" w:cs="Courier New"/>
-          <w:sz w:val="16"/>
-          <w:szCs w:val="16"/>
-        </w:rPr>
-        <w:t xml:space="preserve">    </w:t>
-      </w:r>
-      <w:proofErr w:type="spellStart"/>
-      <w:proofErr w:type="gramStart"/>
-      <w:r>
-        <w:rPr>
-          <w:rFonts w:ascii="Courier New" w:hAnsi="Courier New" w:cs="Courier New"/>
-          <w:sz w:val="16"/>
-          <w:szCs w:val="16"/>
-        </w:rPr>
-        <w:t>oldx.append</w:t>
-      </w:r>
-      <w:proofErr w:type="spellEnd"/>
-      <w:proofErr w:type="gramEnd"/>
-      <w:r>
-        <w:rPr>
-          <w:rFonts w:ascii="Courier New" w:hAnsi="Courier New" w:cs="Courier New"/>
-          <w:sz w:val="16"/>
-          <w:szCs w:val="16"/>
-        </w:rPr>
-        <w:t>(position[0])</w:t>
-      </w:r>
-    </w:p>
-    <w:p>
-      <w:pPr>
-        <w:spacing w:after="0" w:line="240" w:lineRule="auto"/>
-        <w:rPr>
-          <w:rFonts w:ascii="Courier New" w:hAnsi="Courier New" w:cs="Courier New"/>
-          <w:sz w:val="16"/>
-          <w:szCs w:val="16"/>
-        </w:rPr>
-      </w:pPr>
-      <w:r>
-        <w:rPr>
-          <w:rFonts w:ascii="Courier New" w:hAnsi="Courier New" w:cs="Courier New"/>
-          <w:sz w:val="16"/>
-          <w:szCs w:val="16"/>
-        </w:rPr>
-        <w:t xml:space="preserve">    </w:t>
-      </w:r>
-      <w:proofErr w:type="spellStart"/>
-      <w:proofErr w:type="gramStart"/>
-      <w:r>
-        <w:rPr>
-          <w:rFonts w:ascii="Courier New" w:hAnsi="Courier New" w:cs="Courier New"/>
-          <w:sz w:val="16"/>
-          <w:szCs w:val="16"/>
-        </w:rPr>
-        <w:t>oldy.append</w:t>
-      </w:r>
-      <w:proofErr w:type="spellEnd"/>
-      <w:proofErr w:type="gramEnd"/>
-      <w:r>
-        <w:rPr>
-          <w:rFonts w:ascii="Courier New" w:hAnsi="Courier New" w:cs="Courier New"/>
-          <w:sz w:val="16"/>
-          <w:szCs w:val="16"/>
-        </w:rPr>
-        <w:t>(position[1])</w:t>
-      </w:r>
-    </w:p>
-    <w:p>
-      <w:pPr>
-        <w:spacing w:after="0" w:line="240" w:lineRule="auto"/>
-        <w:rPr>
-          <w:rFonts w:ascii="Courier New" w:hAnsi="Courier New" w:cs="Courier New"/>
-          <w:sz w:val="16"/>
-          <w:szCs w:val="16"/>
-        </w:rPr>
-      </w:pPr>
-    </w:p>
-    <w:p>
-      <w:pPr>
-        <w:spacing w:after="0" w:line="240" w:lineRule="auto"/>
-        <w:rPr>
-          <w:rFonts w:ascii="Courier New" w:hAnsi="Courier New" w:cs="Courier New"/>
-          <w:sz w:val="16"/>
-          <w:szCs w:val="16"/>
-        </w:rPr>
-      </w:pPr>
-      <w:r>
-        <w:rPr>
-          <w:rFonts w:ascii="Courier New" w:hAnsi="Courier New" w:cs="Courier New"/>
-          <w:sz w:val="16"/>
-          <w:szCs w:val="16"/>
-        </w:rPr>
-        <w:t xml:space="preserve">def </w:t>
-      </w:r>
-      <w:proofErr w:type="spellStart"/>
-      <w:r>
-        <w:rPr>
-          <w:rFonts w:ascii="Courier New" w:hAnsi="Courier New" w:cs="Courier New"/>
-          <w:sz w:val="16"/>
-          <w:szCs w:val="16"/>
-        </w:rPr>
-        <w:t>randomWalk</w:t>
-      </w:r>
-      <w:proofErr w:type="spellEnd"/>
-      <w:r>
-        <w:rPr>
-          <w:rFonts w:ascii="Courier New" w:hAnsi="Courier New" w:cs="Courier New"/>
-          <w:sz w:val="16"/>
-          <w:szCs w:val="16"/>
-        </w:rPr>
-        <w:t>(steps):</w:t>
       </w:r>
       <w:bookmarkStart w:id="0" w:name="_GoBack"/>
       <w:bookmarkEnd w:id="0"/>
@@ -3122,6 +2327,816 @@
           <w:sz w:val="16"/>
           <w:szCs w:val="16"/>
         </w:rPr>
+        <w:t xml:space="preserve">    2 - Don't move</w:t>
+      </w:r>
+    </w:p>
+    <w:p>
+      <w:pPr>
+        <w:spacing w:after="0" w:line="240" w:lineRule="auto"/>
+        <w:rPr>
+          <w:rFonts w:ascii="Courier New" w:hAnsi="Courier New" w:cs="Courier New"/>
+          <w:sz w:val="16"/>
+          <w:szCs w:val="16"/>
+        </w:rPr>
+      </w:pPr>
+      <w:r>
+        <w:rPr>
+          <w:rFonts w:ascii="Courier New" w:hAnsi="Courier New" w:cs="Courier New"/>
+          <w:sz w:val="16"/>
+          <w:szCs w:val="16"/>
+        </w:rPr>
+        <w:t xml:space="preserve">    '''</w:t>
+      </w:r>
+    </w:p>
+    <w:p>
+      <w:pPr>
+        <w:spacing w:after="0" w:line="240" w:lineRule="auto"/>
+        <w:rPr>
+          <w:rFonts w:ascii="Courier New" w:hAnsi="Courier New" w:cs="Courier New"/>
+          <w:sz w:val="16"/>
+          <w:szCs w:val="16"/>
+        </w:rPr>
+      </w:pPr>
+      <w:r>
+        <w:rPr>
+          <w:rFonts w:ascii="Courier New" w:hAnsi="Courier New" w:cs="Courier New"/>
+          <w:sz w:val="16"/>
+          <w:szCs w:val="16"/>
+        </w:rPr>
+        <w:t xml:space="preserve">    </w:t>
+      </w:r>
+      <w:proofErr w:type="spellStart"/>
+      <w:r>
+        <w:rPr>
+          <w:rFonts w:ascii="Courier New" w:hAnsi="Courier New" w:cs="Courier New"/>
+          <w:sz w:val="16"/>
+          <w:szCs w:val="16"/>
+        </w:rPr>
+        <w:t>directionX</w:t>
+      </w:r>
+      <w:proofErr w:type="spellEnd"/>
+      <w:r>
+        <w:rPr>
+          <w:rFonts w:ascii="Courier New" w:hAnsi="Courier New" w:cs="Courier New"/>
+          <w:sz w:val="16"/>
+          <w:szCs w:val="16"/>
+        </w:rPr>
+        <w:t xml:space="preserve"> = </w:t>
+      </w:r>
+      <w:proofErr w:type="spellStart"/>
+      <w:proofErr w:type="gramStart"/>
+      <w:r>
+        <w:rPr>
+          <w:rFonts w:ascii="Courier New" w:hAnsi="Courier New" w:cs="Courier New"/>
+          <w:sz w:val="16"/>
+          <w:szCs w:val="16"/>
+        </w:rPr>
+        <w:t>random.randint</w:t>
+      </w:r>
+      <w:proofErr w:type="spellEnd"/>
+      <w:proofErr w:type="gramEnd"/>
+      <w:r>
+        <w:rPr>
+          <w:rFonts w:ascii="Courier New" w:hAnsi="Courier New" w:cs="Courier New"/>
+          <w:sz w:val="16"/>
+          <w:szCs w:val="16"/>
+        </w:rPr>
+        <w:t>(0,3)</w:t>
+      </w:r>
+    </w:p>
+    <w:p>
+      <w:pPr>
+        <w:spacing w:after="0" w:line="240" w:lineRule="auto"/>
+        <w:rPr>
+          <w:rFonts w:ascii="Courier New" w:hAnsi="Courier New" w:cs="Courier New"/>
+          <w:sz w:val="16"/>
+          <w:szCs w:val="16"/>
+        </w:rPr>
+      </w:pPr>
+      <w:r>
+        <w:rPr>
+          <w:rFonts w:ascii="Courier New" w:hAnsi="Courier New" w:cs="Courier New"/>
+          <w:sz w:val="16"/>
+          <w:szCs w:val="16"/>
+        </w:rPr>
+        <w:t xml:space="preserve">    </w:t>
+      </w:r>
+      <w:proofErr w:type="spellStart"/>
+      <w:r>
+        <w:rPr>
+          <w:rFonts w:ascii="Courier New" w:hAnsi="Courier New" w:cs="Courier New"/>
+          <w:sz w:val="16"/>
+          <w:szCs w:val="16"/>
+        </w:rPr>
+        <w:t>directionY</w:t>
+      </w:r>
+      <w:proofErr w:type="spellEnd"/>
+      <w:r>
+        <w:rPr>
+          <w:rFonts w:ascii="Courier New" w:hAnsi="Courier New" w:cs="Courier New"/>
+          <w:sz w:val="16"/>
+          <w:szCs w:val="16"/>
+        </w:rPr>
+        <w:t xml:space="preserve"> = </w:t>
+      </w:r>
+      <w:proofErr w:type="spellStart"/>
+      <w:proofErr w:type="gramStart"/>
+      <w:r>
+        <w:rPr>
+          <w:rFonts w:ascii="Courier New" w:hAnsi="Courier New" w:cs="Courier New"/>
+          <w:sz w:val="16"/>
+          <w:szCs w:val="16"/>
+        </w:rPr>
+        <w:t>random.randint</w:t>
+      </w:r>
+      <w:proofErr w:type="spellEnd"/>
+      <w:proofErr w:type="gramEnd"/>
+      <w:r>
+        <w:rPr>
+          <w:rFonts w:ascii="Courier New" w:hAnsi="Courier New" w:cs="Courier New"/>
+          <w:sz w:val="16"/>
+          <w:szCs w:val="16"/>
+        </w:rPr>
+        <w:t>(0,3)</w:t>
+      </w:r>
+    </w:p>
+    <w:p>
+      <w:pPr>
+        <w:spacing w:after="0" w:line="240" w:lineRule="auto"/>
+        <w:rPr>
+          <w:rFonts w:ascii="Courier New" w:hAnsi="Courier New" w:cs="Courier New"/>
+          <w:sz w:val="16"/>
+          <w:szCs w:val="16"/>
+        </w:rPr>
+      </w:pPr>
+      <w:r>
+        <w:rPr>
+          <w:rFonts w:ascii="Courier New" w:hAnsi="Courier New" w:cs="Courier New"/>
+          <w:sz w:val="16"/>
+          <w:szCs w:val="16"/>
+        </w:rPr>
+        <w:t xml:space="preserve">    if </w:t>
+      </w:r>
+      <w:proofErr w:type="spellStart"/>
+      <w:r>
+        <w:rPr>
+          <w:rFonts w:ascii="Courier New" w:hAnsi="Courier New" w:cs="Courier New"/>
+          <w:sz w:val="16"/>
+          <w:szCs w:val="16"/>
+        </w:rPr>
+        <w:t>directionX</w:t>
+      </w:r>
+      <w:proofErr w:type="spellEnd"/>
+      <w:r>
+        <w:rPr>
+          <w:rFonts w:ascii="Courier New" w:hAnsi="Courier New" w:cs="Courier New"/>
+          <w:sz w:val="16"/>
+          <w:szCs w:val="16"/>
+        </w:rPr>
+        <w:t xml:space="preserve"> == 0:</w:t>
+      </w:r>
+    </w:p>
+    <w:p>
+      <w:pPr>
+        <w:spacing w:after="0" w:line="240" w:lineRule="auto"/>
+        <w:rPr>
+          <w:rFonts w:ascii="Courier New" w:hAnsi="Courier New" w:cs="Courier New"/>
+          <w:sz w:val="16"/>
+          <w:szCs w:val="16"/>
+        </w:rPr>
+      </w:pPr>
+      <w:r>
+        <w:rPr>
+          <w:rFonts w:ascii="Courier New" w:hAnsi="Courier New" w:cs="Courier New"/>
+          <w:sz w:val="16"/>
+          <w:szCs w:val="16"/>
+        </w:rPr>
+        <w:t xml:space="preserve">        </w:t>
+      </w:r>
+      <w:proofErr w:type="gramStart"/>
+      <w:r>
+        <w:rPr>
+          <w:rFonts w:ascii="Courier New" w:hAnsi="Courier New" w:cs="Courier New"/>
+          <w:sz w:val="16"/>
+          <w:szCs w:val="16"/>
+        </w:rPr>
+        <w:t>position[</w:t>
+      </w:r>
+      <w:proofErr w:type="gramEnd"/>
+      <w:r>
+        <w:rPr>
+          <w:rFonts w:ascii="Courier New" w:hAnsi="Courier New" w:cs="Courier New"/>
+          <w:sz w:val="16"/>
+          <w:szCs w:val="16"/>
+        </w:rPr>
+        <w:t>0] += 1</w:t>
+      </w:r>
+    </w:p>
+    <w:p>
+      <w:pPr>
+        <w:spacing w:after="0" w:line="240" w:lineRule="auto"/>
+        <w:rPr>
+          <w:rFonts w:ascii="Courier New" w:hAnsi="Courier New" w:cs="Courier New"/>
+          <w:sz w:val="16"/>
+          <w:szCs w:val="16"/>
+        </w:rPr>
+      </w:pPr>
+      <w:r>
+        <w:rPr>
+          <w:rFonts w:ascii="Courier New" w:hAnsi="Courier New" w:cs="Courier New"/>
+          <w:sz w:val="16"/>
+          <w:szCs w:val="16"/>
+        </w:rPr>
+        <w:t xml:space="preserve">    </w:t>
+      </w:r>
+      <w:proofErr w:type="spellStart"/>
+      <w:r>
+        <w:rPr>
+          <w:rFonts w:ascii="Courier New" w:hAnsi="Courier New" w:cs="Courier New"/>
+          <w:sz w:val="16"/>
+          <w:szCs w:val="16"/>
+        </w:rPr>
+        <w:t>elif</w:t>
+      </w:r>
+      <w:proofErr w:type="spellEnd"/>
+      <w:r>
+        <w:rPr>
+          <w:rFonts w:ascii="Courier New" w:hAnsi="Courier New" w:cs="Courier New"/>
+          <w:sz w:val="16"/>
+          <w:szCs w:val="16"/>
+        </w:rPr>
+        <w:t xml:space="preserve"> </w:t>
+      </w:r>
+      <w:proofErr w:type="spellStart"/>
+      <w:r>
+        <w:rPr>
+          <w:rFonts w:ascii="Courier New" w:hAnsi="Courier New" w:cs="Courier New"/>
+          <w:sz w:val="16"/>
+          <w:szCs w:val="16"/>
+        </w:rPr>
+        <w:t>directionX</w:t>
+      </w:r>
+      <w:proofErr w:type="spellEnd"/>
+      <w:r>
+        <w:rPr>
+          <w:rFonts w:ascii="Courier New" w:hAnsi="Courier New" w:cs="Courier New"/>
+          <w:sz w:val="16"/>
+          <w:szCs w:val="16"/>
+        </w:rPr>
+        <w:t xml:space="preserve"> == 1:</w:t>
+      </w:r>
+    </w:p>
+    <w:p>
+      <w:pPr>
+        <w:spacing w:after="0" w:line="240" w:lineRule="auto"/>
+        <w:rPr>
+          <w:rFonts w:ascii="Courier New" w:hAnsi="Courier New" w:cs="Courier New"/>
+          <w:sz w:val="16"/>
+          <w:szCs w:val="16"/>
+        </w:rPr>
+      </w:pPr>
+      <w:r>
+        <w:rPr>
+          <w:rFonts w:ascii="Courier New" w:hAnsi="Courier New" w:cs="Courier New"/>
+          <w:sz w:val="16"/>
+          <w:szCs w:val="16"/>
+        </w:rPr>
+        <w:t xml:space="preserve">        </w:t>
+      </w:r>
+      <w:proofErr w:type="gramStart"/>
+      <w:r>
+        <w:rPr>
+          <w:rFonts w:ascii="Courier New" w:hAnsi="Courier New" w:cs="Courier New"/>
+          <w:sz w:val="16"/>
+          <w:szCs w:val="16"/>
+        </w:rPr>
+        <w:t>position[</w:t>
+      </w:r>
+      <w:proofErr w:type="gramEnd"/>
+      <w:r>
+        <w:rPr>
+          <w:rFonts w:ascii="Courier New" w:hAnsi="Courier New" w:cs="Courier New"/>
+          <w:sz w:val="16"/>
+          <w:szCs w:val="16"/>
+        </w:rPr>
+        <w:t>0] += -1</w:t>
+      </w:r>
+    </w:p>
+    <w:p>
+      <w:pPr>
+        <w:spacing w:after="0" w:line="240" w:lineRule="auto"/>
+        <w:rPr>
+          <w:rFonts w:ascii="Courier New" w:hAnsi="Courier New" w:cs="Courier New"/>
+          <w:sz w:val="16"/>
+          <w:szCs w:val="16"/>
+        </w:rPr>
+      </w:pPr>
+      <w:r>
+        <w:rPr>
+          <w:rFonts w:ascii="Courier New" w:hAnsi="Courier New" w:cs="Courier New"/>
+          <w:sz w:val="16"/>
+          <w:szCs w:val="16"/>
+        </w:rPr>
+        <w:t xml:space="preserve">    </w:t>
+      </w:r>
+      <w:proofErr w:type="spellStart"/>
+      <w:r>
+        <w:rPr>
+          <w:rFonts w:ascii="Courier New" w:hAnsi="Courier New" w:cs="Courier New"/>
+          <w:sz w:val="16"/>
+          <w:szCs w:val="16"/>
+        </w:rPr>
+        <w:t>elif</w:t>
+      </w:r>
+      <w:proofErr w:type="spellEnd"/>
+      <w:r>
+        <w:rPr>
+          <w:rFonts w:ascii="Courier New" w:hAnsi="Courier New" w:cs="Courier New"/>
+          <w:sz w:val="16"/>
+          <w:szCs w:val="16"/>
+        </w:rPr>
+        <w:t xml:space="preserve"> </w:t>
+      </w:r>
+      <w:proofErr w:type="spellStart"/>
+      <w:r>
+        <w:rPr>
+          <w:rFonts w:ascii="Courier New" w:hAnsi="Courier New" w:cs="Courier New"/>
+          <w:sz w:val="16"/>
+          <w:szCs w:val="16"/>
+        </w:rPr>
+        <w:t>directionX</w:t>
+      </w:r>
+      <w:proofErr w:type="spellEnd"/>
+      <w:r>
+        <w:rPr>
+          <w:rFonts w:ascii="Courier New" w:hAnsi="Courier New" w:cs="Courier New"/>
+          <w:sz w:val="16"/>
+          <w:szCs w:val="16"/>
+        </w:rPr>
+        <w:t xml:space="preserve"> == 2:</w:t>
+      </w:r>
+    </w:p>
+    <w:p>
+      <w:pPr>
+        <w:spacing w:after="0" w:line="240" w:lineRule="auto"/>
+        <w:rPr>
+          <w:rFonts w:ascii="Courier New" w:hAnsi="Courier New" w:cs="Courier New"/>
+          <w:sz w:val="16"/>
+          <w:szCs w:val="16"/>
+        </w:rPr>
+      </w:pPr>
+      <w:r>
+        <w:rPr>
+          <w:rFonts w:ascii="Courier New" w:hAnsi="Courier New" w:cs="Courier New"/>
+          <w:sz w:val="16"/>
+          <w:szCs w:val="16"/>
+        </w:rPr>
+        <w:t xml:space="preserve">        </w:t>
+      </w:r>
+      <w:proofErr w:type="gramStart"/>
+      <w:r>
+        <w:rPr>
+          <w:rFonts w:ascii="Courier New" w:hAnsi="Courier New" w:cs="Courier New"/>
+          <w:sz w:val="16"/>
+          <w:szCs w:val="16"/>
+        </w:rPr>
+        <w:t>position[</w:t>
+      </w:r>
+      <w:proofErr w:type="gramEnd"/>
+      <w:r>
+        <w:rPr>
+          <w:rFonts w:ascii="Courier New" w:hAnsi="Courier New" w:cs="Courier New"/>
+          <w:sz w:val="16"/>
+          <w:szCs w:val="16"/>
+        </w:rPr>
+        <w:t>0] += 0</w:t>
+      </w:r>
+    </w:p>
+    <w:p>
+      <w:pPr>
+        <w:spacing w:after="0" w:line="240" w:lineRule="auto"/>
+        <w:rPr>
+          <w:rFonts w:ascii="Courier New" w:hAnsi="Courier New" w:cs="Courier New"/>
+          <w:sz w:val="16"/>
+          <w:szCs w:val="16"/>
+        </w:rPr>
+      </w:pPr>
+      <w:r>
+        <w:rPr>
+          <w:rFonts w:ascii="Courier New" w:hAnsi="Courier New" w:cs="Courier New"/>
+          <w:sz w:val="16"/>
+          <w:szCs w:val="16"/>
+        </w:rPr>
+        <w:t xml:space="preserve">        </w:t>
+      </w:r>
+    </w:p>
+    <w:p>
+      <w:pPr>
+        <w:spacing w:after="0" w:line="240" w:lineRule="auto"/>
+        <w:rPr>
+          <w:rFonts w:ascii="Courier New" w:hAnsi="Courier New" w:cs="Courier New"/>
+          <w:sz w:val="16"/>
+          <w:szCs w:val="16"/>
+        </w:rPr>
+      </w:pPr>
+      <w:r>
+        <w:rPr>
+          <w:rFonts w:ascii="Courier New" w:hAnsi="Courier New" w:cs="Courier New"/>
+          <w:sz w:val="16"/>
+          <w:szCs w:val="16"/>
+        </w:rPr>
+        <w:t xml:space="preserve">    if </w:t>
+      </w:r>
+      <w:proofErr w:type="spellStart"/>
+      <w:r>
+        <w:rPr>
+          <w:rFonts w:ascii="Courier New" w:hAnsi="Courier New" w:cs="Courier New"/>
+          <w:sz w:val="16"/>
+          <w:szCs w:val="16"/>
+        </w:rPr>
+        <w:t>directionY</w:t>
+      </w:r>
+      <w:proofErr w:type="spellEnd"/>
+      <w:r>
+        <w:rPr>
+          <w:rFonts w:ascii="Courier New" w:hAnsi="Courier New" w:cs="Courier New"/>
+          <w:sz w:val="16"/>
+          <w:szCs w:val="16"/>
+        </w:rPr>
+        <w:t xml:space="preserve"> == 0:</w:t>
+      </w:r>
+    </w:p>
+    <w:p>
+      <w:pPr>
+        <w:spacing w:after="0" w:line="240" w:lineRule="auto"/>
+        <w:rPr>
+          <w:rFonts w:ascii="Courier New" w:hAnsi="Courier New" w:cs="Courier New"/>
+          <w:sz w:val="16"/>
+          <w:szCs w:val="16"/>
+        </w:rPr>
+      </w:pPr>
+      <w:r>
+        <w:rPr>
+          <w:rFonts w:ascii="Courier New" w:hAnsi="Courier New" w:cs="Courier New"/>
+          <w:sz w:val="16"/>
+          <w:szCs w:val="16"/>
+        </w:rPr>
+        <w:t xml:space="preserve">        </w:t>
+      </w:r>
+      <w:proofErr w:type="gramStart"/>
+      <w:r>
+        <w:rPr>
+          <w:rFonts w:ascii="Courier New" w:hAnsi="Courier New" w:cs="Courier New"/>
+          <w:sz w:val="16"/>
+          <w:szCs w:val="16"/>
+        </w:rPr>
+        <w:t>position[</w:t>
+      </w:r>
+      <w:proofErr w:type="gramEnd"/>
+      <w:r>
+        <w:rPr>
+          <w:rFonts w:ascii="Courier New" w:hAnsi="Courier New" w:cs="Courier New"/>
+          <w:sz w:val="16"/>
+          <w:szCs w:val="16"/>
+        </w:rPr>
+        <w:t>1] += 1</w:t>
+      </w:r>
+    </w:p>
+    <w:p>
+      <w:pPr>
+        <w:spacing w:after="0" w:line="240" w:lineRule="auto"/>
+        <w:rPr>
+          <w:rFonts w:ascii="Courier New" w:hAnsi="Courier New" w:cs="Courier New"/>
+          <w:sz w:val="16"/>
+          <w:szCs w:val="16"/>
+        </w:rPr>
+      </w:pPr>
+      <w:r>
+        <w:rPr>
+          <w:rFonts w:ascii="Courier New" w:hAnsi="Courier New" w:cs="Courier New"/>
+          <w:sz w:val="16"/>
+          <w:szCs w:val="16"/>
+        </w:rPr>
+        <w:t xml:space="preserve">    </w:t>
+      </w:r>
+      <w:proofErr w:type="spellStart"/>
+      <w:r>
+        <w:rPr>
+          <w:rFonts w:ascii="Courier New" w:hAnsi="Courier New" w:cs="Courier New"/>
+          <w:sz w:val="16"/>
+          <w:szCs w:val="16"/>
+        </w:rPr>
+        <w:t>elif</w:t>
+      </w:r>
+      <w:proofErr w:type="spellEnd"/>
+      <w:r>
+        <w:rPr>
+          <w:rFonts w:ascii="Courier New" w:hAnsi="Courier New" w:cs="Courier New"/>
+          <w:sz w:val="16"/>
+          <w:szCs w:val="16"/>
+        </w:rPr>
+        <w:t xml:space="preserve"> </w:t>
+      </w:r>
+      <w:proofErr w:type="spellStart"/>
+      <w:r>
+        <w:rPr>
+          <w:rFonts w:ascii="Courier New" w:hAnsi="Courier New" w:cs="Courier New"/>
+          <w:sz w:val="16"/>
+          <w:szCs w:val="16"/>
+        </w:rPr>
+        <w:t>directionY</w:t>
+      </w:r>
+      <w:proofErr w:type="spellEnd"/>
+      <w:r>
+        <w:rPr>
+          <w:rFonts w:ascii="Courier New" w:hAnsi="Courier New" w:cs="Courier New"/>
+          <w:sz w:val="16"/>
+          <w:szCs w:val="16"/>
+        </w:rPr>
+        <w:t xml:space="preserve"> == 1:</w:t>
+      </w:r>
+    </w:p>
+    <w:p>
+      <w:pPr>
+        <w:spacing w:after="0" w:line="240" w:lineRule="auto"/>
+        <w:rPr>
+          <w:rFonts w:ascii="Courier New" w:hAnsi="Courier New" w:cs="Courier New"/>
+          <w:sz w:val="16"/>
+          <w:szCs w:val="16"/>
+        </w:rPr>
+      </w:pPr>
+      <w:r>
+        <w:rPr>
+          <w:rFonts w:ascii="Courier New" w:hAnsi="Courier New" w:cs="Courier New"/>
+          <w:sz w:val="16"/>
+          <w:szCs w:val="16"/>
+        </w:rPr>
+        <w:t xml:space="preserve">        </w:t>
+      </w:r>
+      <w:proofErr w:type="gramStart"/>
+      <w:r>
+        <w:rPr>
+          <w:rFonts w:ascii="Courier New" w:hAnsi="Courier New" w:cs="Courier New"/>
+          <w:sz w:val="16"/>
+          <w:szCs w:val="16"/>
+        </w:rPr>
+        <w:t>position[</w:t>
+      </w:r>
+      <w:proofErr w:type="gramEnd"/>
+      <w:r>
+        <w:rPr>
+          <w:rFonts w:ascii="Courier New" w:hAnsi="Courier New" w:cs="Courier New"/>
+          <w:sz w:val="16"/>
+          <w:szCs w:val="16"/>
+        </w:rPr>
+        <w:t>1] += -1</w:t>
+      </w:r>
+    </w:p>
+    <w:p>
+      <w:pPr>
+        <w:spacing w:after="0" w:line="240" w:lineRule="auto"/>
+        <w:rPr>
+          <w:rFonts w:ascii="Courier New" w:hAnsi="Courier New" w:cs="Courier New"/>
+          <w:sz w:val="16"/>
+          <w:szCs w:val="16"/>
+        </w:rPr>
+      </w:pPr>
+      <w:r>
+        <w:rPr>
+          <w:rFonts w:ascii="Courier New" w:hAnsi="Courier New" w:cs="Courier New"/>
+          <w:sz w:val="16"/>
+          <w:szCs w:val="16"/>
+        </w:rPr>
+        <w:t xml:space="preserve">    </w:t>
+      </w:r>
+      <w:proofErr w:type="spellStart"/>
+      <w:r>
+        <w:rPr>
+          <w:rFonts w:ascii="Courier New" w:hAnsi="Courier New" w:cs="Courier New"/>
+          <w:sz w:val="16"/>
+          <w:szCs w:val="16"/>
+        </w:rPr>
+        <w:t>elif</w:t>
+      </w:r>
+      <w:proofErr w:type="spellEnd"/>
+      <w:r>
+        <w:rPr>
+          <w:rFonts w:ascii="Courier New" w:hAnsi="Courier New" w:cs="Courier New"/>
+          <w:sz w:val="16"/>
+          <w:szCs w:val="16"/>
+        </w:rPr>
+        <w:t xml:space="preserve"> </w:t>
+      </w:r>
+      <w:proofErr w:type="spellStart"/>
+      <w:r>
+        <w:rPr>
+          <w:rFonts w:ascii="Courier New" w:hAnsi="Courier New" w:cs="Courier New"/>
+          <w:sz w:val="16"/>
+          <w:szCs w:val="16"/>
+        </w:rPr>
+        <w:t>directionY</w:t>
+      </w:r>
+      <w:proofErr w:type="spellEnd"/>
+      <w:r>
+        <w:rPr>
+          <w:rFonts w:ascii="Courier New" w:hAnsi="Courier New" w:cs="Courier New"/>
+          <w:sz w:val="16"/>
+          <w:szCs w:val="16"/>
+        </w:rPr>
+        <w:t xml:space="preserve"> == 2:</w:t>
+      </w:r>
+    </w:p>
+    <w:p>
+      <w:pPr>
+        <w:spacing w:after="0" w:line="240" w:lineRule="auto"/>
+        <w:rPr>
+          <w:rFonts w:ascii="Courier New" w:hAnsi="Courier New" w:cs="Courier New"/>
+          <w:sz w:val="16"/>
+          <w:szCs w:val="16"/>
+        </w:rPr>
+      </w:pPr>
+      <w:r>
+        <w:rPr>
+          <w:rFonts w:ascii="Courier New" w:hAnsi="Courier New" w:cs="Courier New"/>
+          <w:sz w:val="16"/>
+          <w:szCs w:val="16"/>
+        </w:rPr>
+        <w:t xml:space="preserve">        </w:t>
+      </w:r>
+      <w:proofErr w:type="gramStart"/>
+      <w:r>
+        <w:rPr>
+          <w:rFonts w:ascii="Courier New" w:hAnsi="Courier New" w:cs="Courier New"/>
+          <w:sz w:val="16"/>
+          <w:szCs w:val="16"/>
+        </w:rPr>
+        <w:t>position[</w:t>
+      </w:r>
+      <w:proofErr w:type="gramEnd"/>
+      <w:r>
+        <w:rPr>
+          <w:rFonts w:ascii="Courier New" w:hAnsi="Courier New" w:cs="Courier New"/>
+          <w:sz w:val="16"/>
+          <w:szCs w:val="16"/>
+        </w:rPr>
+        <w:t>1] += 0</w:t>
+      </w:r>
+    </w:p>
+    <w:p>
+      <w:pPr>
+        <w:spacing w:after="0" w:line="240" w:lineRule="auto"/>
+        <w:rPr>
+          <w:rFonts w:ascii="Courier New" w:hAnsi="Courier New" w:cs="Courier New"/>
+          <w:sz w:val="16"/>
+          <w:szCs w:val="16"/>
+        </w:rPr>
+      </w:pPr>
+      <w:r>
+        <w:rPr>
+          <w:rFonts w:ascii="Courier New" w:hAnsi="Courier New" w:cs="Courier New"/>
+          <w:sz w:val="16"/>
+          <w:szCs w:val="16"/>
+        </w:rPr>
+        <w:t xml:space="preserve">    </w:t>
+      </w:r>
+    </w:p>
+    <w:p>
+      <w:pPr>
+        <w:spacing w:after="0" w:line="240" w:lineRule="auto"/>
+        <w:rPr>
+          <w:rFonts w:ascii="Courier New" w:hAnsi="Courier New" w:cs="Courier New"/>
+          <w:sz w:val="16"/>
+          <w:szCs w:val="16"/>
+        </w:rPr>
+      </w:pPr>
+      <w:r>
+        <w:rPr>
+          <w:rFonts w:ascii="Courier New" w:hAnsi="Courier New" w:cs="Courier New"/>
+          <w:sz w:val="16"/>
+          <w:szCs w:val="16"/>
+        </w:rPr>
+        <w:t xml:space="preserve">    </w:t>
+      </w:r>
+      <w:proofErr w:type="spellStart"/>
+      <w:proofErr w:type="gramStart"/>
+      <w:r>
+        <w:rPr>
+          <w:rFonts w:ascii="Courier New" w:hAnsi="Courier New" w:cs="Courier New"/>
+          <w:sz w:val="16"/>
+          <w:szCs w:val="16"/>
+        </w:rPr>
+        <w:t>oldx.append</w:t>
+      </w:r>
+      <w:proofErr w:type="spellEnd"/>
+      <w:proofErr w:type="gramEnd"/>
+      <w:r>
+        <w:rPr>
+          <w:rFonts w:ascii="Courier New" w:hAnsi="Courier New" w:cs="Courier New"/>
+          <w:sz w:val="16"/>
+          <w:szCs w:val="16"/>
+        </w:rPr>
+        <w:t>(position[0])</w:t>
+      </w:r>
+    </w:p>
+    <w:p>
+      <w:pPr>
+        <w:spacing w:after="0" w:line="240" w:lineRule="auto"/>
+        <w:rPr>
+          <w:rFonts w:ascii="Courier New" w:hAnsi="Courier New" w:cs="Courier New"/>
+          <w:sz w:val="16"/>
+          <w:szCs w:val="16"/>
+        </w:rPr>
+      </w:pPr>
+      <w:r>
+        <w:rPr>
+          <w:rFonts w:ascii="Courier New" w:hAnsi="Courier New" w:cs="Courier New"/>
+          <w:sz w:val="16"/>
+          <w:szCs w:val="16"/>
+        </w:rPr>
+        <w:t xml:space="preserve">    </w:t>
+      </w:r>
+      <w:proofErr w:type="spellStart"/>
+      <w:proofErr w:type="gramStart"/>
+      <w:r>
+        <w:rPr>
+          <w:rFonts w:ascii="Courier New" w:hAnsi="Courier New" w:cs="Courier New"/>
+          <w:sz w:val="16"/>
+          <w:szCs w:val="16"/>
+        </w:rPr>
+        <w:t>oldy.append</w:t>
+      </w:r>
+      <w:proofErr w:type="spellEnd"/>
+      <w:proofErr w:type="gramEnd"/>
+      <w:r>
+        <w:rPr>
+          <w:rFonts w:ascii="Courier New" w:hAnsi="Courier New" w:cs="Courier New"/>
+          <w:sz w:val="16"/>
+          <w:szCs w:val="16"/>
+        </w:rPr>
+        <w:t>(position[1])</w:t>
+      </w:r>
+    </w:p>
+    <w:p>
+      <w:pPr>
+        <w:spacing w:after="0" w:line="240" w:lineRule="auto"/>
+        <w:rPr>
+          <w:rFonts w:ascii="Courier New" w:hAnsi="Courier New" w:cs="Courier New"/>
+          <w:sz w:val="16"/>
+          <w:szCs w:val="16"/>
+        </w:rPr>
+      </w:pPr>
+    </w:p>
+    <w:p>
+      <w:pPr>
+        <w:spacing w:after="0" w:line="240" w:lineRule="auto"/>
+        <w:rPr>
+          <w:rFonts w:ascii="Courier New" w:hAnsi="Courier New" w:cs="Courier New"/>
+          <w:sz w:val="16"/>
+          <w:szCs w:val="16"/>
+        </w:rPr>
+      </w:pPr>
+      <w:r>
+        <w:rPr>
+          <w:rFonts w:ascii="Courier New" w:hAnsi="Courier New" w:cs="Courier New"/>
+          <w:sz w:val="16"/>
+          <w:szCs w:val="16"/>
+        </w:rPr>
+        <w:t xml:space="preserve">def </w:t>
+      </w:r>
+      <w:proofErr w:type="spellStart"/>
+      <w:r>
+        <w:rPr>
+          <w:rFonts w:ascii="Courier New" w:hAnsi="Courier New" w:cs="Courier New"/>
+          <w:sz w:val="16"/>
+          <w:szCs w:val="16"/>
+        </w:rPr>
+        <w:t>randomWalk</w:t>
+      </w:r>
+      <w:proofErr w:type="spellEnd"/>
+      <w:r>
+        <w:rPr>
+          <w:rFonts w:ascii="Courier New" w:hAnsi="Courier New" w:cs="Courier New"/>
+          <w:sz w:val="16"/>
+          <w:szCs w:val="16"/>
+        </w:rPr>
+        <w:t>(steps):</w:t>
+      </w:r>
+    </w:p>
+    <w:p>
+      <w:pPr>
+        <w:spacing w:after="0" w:line="240" w:lineRule="auto"/>
+        <w:rPr>
+          <w:rFonts w:ascii="Courier New" w:hAnsi="Courier New" w:cs="Courier New"/>
+          <w:sz w:val="16"/>
+          <w:szCs w:val="16"/>
+        </w:rPr>
+      </w:pPr>
+      <w:r>
+        <w:rPr>
+          <w:rFonts w:ascii="Courier New" w:hAnsi="Courier New" w:cs="Courier New"/>
+          <w:sz w:val="16"/>
+          <w:szCs w:val="16"/>
+        </w:rPr>
         <w:t xml:space="preserve">    for x in </w:t>
       </w:r>
       <w:proofErr w:type="gramStart"/>
@@ -3230,6 +3245,148 @@
           <w:sz w:val="16"/>
           <w:szCs w:val="16"/>
         </w:rPr>
+        <w:t xml:space="preserve">#    </w:t>
+      </w:r>
+      <w:proofErr w:type="spellStart"/>
+      <w:proofErr w:type="gramStart"/>
+      <w:r>
+        <w:rPr>
+          <w:rFonts w:ascii="Courier New" w:hAnsi="Courier New" w:cs="Courier New"/>
+          <w:sz w:val="16"/>
+          <w:szCs w:val="16"/>
+        </w:rPr>
+        <w:t>plt.plot</w:t>
+      </w:r>
+      <w:proofErr w:type="spellEnd"/>
+      <w:proofErr w:type="gramEnd"/>
+      <w:r>
+        <w:rPr>
+          <w:rFonts w:ascii="Courier New" w:hAnsi="Courier New" w:cs="Courier New"/>
+          <w:sz w:val="16"/>
+          <w:szCs w:val="16"/>
+        </w:rPr>
+        <w:t>(</w:t>
+      </w:r>
+      <w:proofErr w:type="spellStart"/>
+      <w:r>
+        <w:rPr>
+          <w:rFonts w:ascii="Courier New" w:hAnsi="Courier New" w:cs="Courier New"/>
+          <w:sz w:val="16"/>
+          <w:szCs w:val="16"/>
+        </w:rPr>
+        <w:t>oldx</w:t>
+      </w:r>
+      <w:proofErr w:type="spellEnd"/>
+      <w:r>
+        <w:rPr>
+          <w:rFonts w:ascii="Courier New" w:hAnsi="Courier New" w:cs="Courier New"/>
+          <w:sz w:val="16"/>
+          <w:szCs w:val="16"/>
+        </w:rPr>
+        <w:t>, oldy, '-')</w:t>
+      </w:r>
+    </w:p>
+    <w:p>
+      <w:pPr>
+        <w:spacing w:after="0" w:line="240" w:lineRule="auto"/>
+        <w:rPr>
+          <w:rFonts w:ascii="Courier New" w:hAnsi="Courier New" w:cs="Courier New"/>
+          <w:sz w:val="16"/>
+          <w:szCs w:val="16"/>
+        </w:rPr>
+      </w:pPr>
+      <w:r>
+        <w:rPr>
+          <w:rFonts w:ascii="Courier New" w:hAnsi="Courier New" w:cs="Courier New"/>
+          <w:sz w:val="16"/>
+          <w:szCs w:val="16"/>
+        </w:rPr>
+        <w:t xml:space="preserve">#    </w:t>
+      </w:r>
+      <w:proofErr w:type="spellStart"/>
+      <w:proofErr w:type="gramStart"/>
+      <w:r>
+        <w:rPr>
+          <w:rFonts w:ascii="Courier New" w:hAnsi="Courier New" w:cs="Courier New"/>
+          <w:sz w:val="16"/>
+          <w:szCs w:val="16"/>
+        </w:rPr>
+        <w:t>plt.xlim</w:t>
+      </w:r>
+      <w:proofErr w:type="spellEnd"/>
+      <w:proofErr w:type="gramEnd"/>
+      <w:r>
+        <w:rPr>
+          <w:rFonts w:ascii="Courier New" w:hAnsi="Courier New" w:cs="Courier New"/>
+          <w:sz w:val="16"/>
+          <w:szCs w:val="16"/>
+        </w:rPr>
+        <w:t>(-40, 40)</w:t>
+      </w:r>
+    </w:p>
+    <w:p>
+      <w:pPr>
+        <w:spacing w:after="0" w:line="240" w:lineRule="auto"/>
+        <w:rPr>
+          <w:rFonts w:ascii="Courier New" w:hAnsi="Courier New" w:cs="Courier New"/>
+          <w:sz w:val="16"/>
+          <w:szCs w:val="16"/>
+        </w:rPr>
+      </w:pPr>
+      <w:r>
+        <w:rPr>
+          <w:rFonts w:ascii="Courier New" w:hAnsi="Courier New" w:cs="Courier New"/>
+          <w:sz w:val="16"/>
+          <w:szCs w:val="16"/>
+        </w:rPr>
+        <w:t xml:space="preserve">#    </w:t>
+      </w:r>
+      <w:proofErr w:type="spellStart"/>
+      <w:proofErr w:type="gramStart"/>
+      <w:r>
+        <w:rPr>
+          <w:rFonts w:ascii="Courier New" w:hAnsi="Courier New" w:cs="Courier New"/>
+          <w:sz w:val="16"/>
+          <w:szCs w:val="16"/>
+        </w:rPr>
+        <w:t>plt.ylim</w:t>
+      </w:r>
+      <w:proofErr w:type="spellEnd"/>
+      <w:proofErr w:type="gramEnd"/>
+      <w:r>
+        <w:rPr>
+          <w:rFonts w:ascii="Courier New" w:hAnsi="Courier New" w:cs="Courier New"/>
+          <w:sz w:val="16"/>
+          <w:szCs w:val="16"/>
+        </w:rPr>
+        <w:t>(-40, 40)</w:t>
+      </w:r>
+    </w:p>
+    <w:p>
+      <w:pPr>
+        <w:spacing w:after="0" w:line="240" w:lineRule="auto"/>
+        <w:rPr>
+          <w:rFonts w:ascii="Courier New" w:hAnsi="Courier New" w:cs="Courier New"/>
+          <w:sz w:val="16"/>
+          <w:szCs w:val="16"/>
+        </w:rPr>
+      </w:pPr>
+    </w:p>
+    <w:p>
+      <w:pPr>
+        <w:spacing w:after="0" w:line="240" w:lineRule="auto"/>
+        <w:rPr>
+          <w:rFonts w:ascii="Courier New" w:hAnsi="Courier New" w:cs="Courier New"/>
+          <w:sz w:val="16"/>
+          <w:szCs w:val="16"/>
+        </w:rPr>
+      </w:pPr>
+      <w:r>
+        <w:rPr>
+          <w:rFonts w:ascii="Courier New" w:hAnsi="Courier New" w:cs="Courier New"/>
+          <w:sz w:val="16"/>
+          <w:szCs w:val="16"/>
+        </w:rPr>
         <w:t xml:space="preserve">def </w:t>
       </w:r>
       <w:proofErr w:type="gramStart"/>
@@ -4116,24 +4273,25 @@
           <w:sz w:val="16"/>
           <w:szCs w:val="16"/>
         </w:rPr>
-        <w:t>0, 300):</w:t>
-      </w:r>
-    </w:p>
-    <w:p>
-      <w:pPr>
-        <w:spacing w:after="0" w:line="240" w:lineRule="auto"/>
-        <w:rPr>
-          <w:rFonts w:ascii="Courier New" w:hAnsi="Courier New" w:cs="Courier New"/>
-          <w:sz w:val="16"/>
-          <w:szCs w:val="16"/>
-        </w:rPr>
-      </w:pPr>
-      <w:r>
-        <w:rPr>
-          <w:rFonts w:ascii="Courier New" w:hAnsi="Courier New" w:cs="Courier New"/>
-          <w:sz w:val="16"/>
-          <w:szCs w:val="16"/>
-        </w:rPr>
+        <w:t>0, 100):</w:t>
+      </w:r>
+    </w:p>
+    <w:p>
+      <w:pPr>
+        <w:spacing w:after="0" w:line="240" w:lineRule="auto"/>
+        <w:rPr>
+          <w:rFonts w:ascii="Courier New" w:hAnsi="Courier New" w:cs="Courier New"/>
+          <w:sz w:val="16"/>
+          <w:szCs w:val="16"/>
+        </w:rPr>
+      </w:pPr>
+      <w:r>
+        <w:rPr>
+          <w:rFonts w:ascii="Courier New" w:hAnsi="Courier New" w:cs="Courier New"/>
+          <w:sz w:val="16"/>
+          <w:szCs w:val="16"/>
+        </w:rPr>
+        <w:lastRenderedPageBreak/>
         <w:t xml:space="preserve">    steps = 400</w:t>
       </w:r>
     </w:p>
@@ -4404,7 +4562,6 @@
           <w:sz w:val="16"/>
           <w:szCs w:val="16"/>
         </w:rPr>
-        <w:lastRenderedPageBreak/>
         <w:t xml:space="preserve">            </w:t>
       </w:r>
       <w:proofErr w:type="spellStart"/>
@@ -4513,7 +4670,7 @@
           <w:sz w:val="16"/>
           <w:szCs w:val="16"/>
         </w:rPr>
-        <w:t>)/2</w:t>
+        <w:t>)</w:t>
       </w:r>
     </w:p>
     <w:p>
@@ -4571,7 +4728,14 @@
           <w:szCs w:val="16"/>
         </w:rPr>
       </w:pPr>
-      <w:proofErr w:type="spellStart"/>
+      <w:r>
+        <w:rPr>
+          <w:rFonts w:ascii="Courier New" w:hAnsi="Courier New" w:cs="Courier New"/>
+          <w:sz w:val="16"/>
+          <w:szCs w:val="16"/>
+        </w:rPr>
+        <w:t xml:space="preserve">for x in </w:t>
+      </w:r>
       <w:proofErr w:type="gramStart"/>
       <w:r>
         <w:rPr>
@@ -4579,6 +4743,99 @@
           <w:sz w:val="16"/>
           <w:szCs w:val="16"/>
         </w:rPr>
+        <w:t>range(</w:t>
+      </w:r>
+      <w:proofErr w:type="gramEnd"/>
+      <w:r>
+        <w:rPr>
+          <w:rFonts w:ascii="Courier New" w:hAnsi="Courier New" w:cs="Courier New"/>
+          <w:sz w:val="16"/>
+          <w:szCs w:val="16"/>
+        </w:rPr>
+        <w:t>0,400):</w:t>
+      </w:r>
+    </w:p>
+    <w:p>
+      <w:pPr>
+        <w:spacing w:after="0" w:line="240" w:lineRule="auto"/>
+        <w:rPr>
+          <w:rFonts w:ascii="Courier New" w:hAnsi="Courier New" w:cs="Courier New"/>
+          <w:sz w:val="16"/>
+          <w:szCs w:val="16"/>
+        </w:rPr>
+      </w:pPr>
+      <w:r>
+        <w:rPr>
+          <w:rFonts w:ascii="Courier New" w:hAnsi="Courier New" w:cs="Courier New"/>
+          <w:sz w:val="16"/>
+          <w:szCs w:val="16"/>
+        </w:rPr>
+        <w:t xml:space="preserve">    </w:t>
+      </w:r>
+      <w:proofErr w:type="spellStart"/>
+      <w:r>
+        <w:rPr>
+          <w:rFonts w:ascii="Courier New" w:hAnsi="Courier New" w:cs="Courier New"/>
+          <w:sz w:val="16"/>
+          <w:szCs w:val="16"/>
+        </w:rPr>
+        <w:t>meanSquareValues</w:t>
+      </w:r>
+      <w:proofErr w:type="spellEnd"/>
+      <w:r>
+        <w:rPr>
+          <w:rFonts w:ascii="Courier New" w:hAnsi="Courier New" w:cs="Courier New"/>
+          <w:sz w:val="16"/>
+          <w:szCs w:val="16"/>
+        </w:rPr>
+        <w:t xml:space="preserve">[x] = </w:t>
+      </w:r>
+      <w:proofErr w:type="spellStart"/>
+      <w:r>
+        <w:rPr>
+          <w:rFonts w:ascii="Courier New" w:hAnsi="Courier New" w:cs="Courier New"/>
+          <w:sz w:val="16"/>
+          <w:szCs w:val="16"/>
+        </w:rPr>
+        <w:t>meanSquareValues</w:t>
+      </w:r>
+      <w:proofErr w:type="spellEnd"/>
+      <w:r>
+        <w:rPr>
+          <w:rFonts w:ascii="Courier New" w:hAnsi="Courier New" w:cs="Courier New"/>
+          <w:sz w:val="16"/>
+          <w:szCs w:val="16"/>
+        </w:rPr>
+        <w:t>[x]/iteration</w:t>
+      </w:r>
+    </w:p>
+    <w:p>
+      <w:pPr>
+        <w:spacing w:after="0" w:line="240" w:lineRule="auto"/>
+        <w:rPr>
+          <w:rFonts w:ascii="Courier New" w:hAnsi="Courier New" w:cs="Courier New"/>
+          <w:sz w:val="16"/>
+          <w:szCs w:val="16"/>
+        </w:rPr>
+      </w:pPr>
+    </w:p>
+    <w:p>
+      <w:pPr>
+        <w:spacing w:after="0" w:line="240" w:lineRule="auto"/>
+        <w:rPr>
+          <w:rFonts w:ascii="Courier New" w:hAnsi="Courier New" w:cs="Courier New"/>
+          <w:sz w:val="16"/>
+          <w:szCs w:val="16"/>
+        </w:rPr>
+      </w:pPr>
+      <w:proofErr w:type="spellStart"/>
+      <w:proofErr w:type="gramStart"/>
+      <w:r>
+        <w:rPr>
+          <w:rFonts w:ascii="Courier New" w:hAnsi="Courier New" w:cs="Courier New"/>
+          <w:sz w:val="16"/>
+          <w:szCs w:val="16"/>
+        </w:rPr>
         <w:t>plt.plot</w:t>
       </w:r>
       <w:proofErr w:type="spellEnd"/>
@@ -4625,7 +4882,7 @@
           <w:sz w:val="16"/>
           <w:szCs w:val="16"/>
         </w:rPr>
-        <w:t xml:space="preserve"> in range(400)],</w:t>
+        <w:t xml:space="preserve"> in range(400)], </w:t>
       </w:r>
       <w:proofErr w:type="spellStart"/>
       <w:r>
@@ -4644,6 +4901,108 @@
           <w:szCs w:val="16"/>
         </w:rPr>
         <w:t>, '-')</w:t>
+      </w:r>
+    </w:p>
+    <w:p>
+      <w:pPr>
+        <w:spacing w:after="0" w:line="240" w:lineRule="auto"/>
+        <w:rPr>
+          <w:rFonts w:ascii="Courier New" w:hAnsi="Courier New" w:cs="Courier New"/>
+          <w:sz w:val="16"/>
+          <w:szCs w:val="16"/>
+        </w:rPr>
+      </w:pPr>
+      <w:proofErr w:type="spellStart"/>
+      <w:proofErr w:type="gramStart"/>
+      <w:r>
+        <w:rPr>
+          <w:rFonts w:ascii="Courier New" w:hAnsi="Courier New" w:cs="Courier New"/>
+          <w:sz w:val="16"/>
+          <w:szCs w:val="16"/>
+        </w:rPr>
+        <w:t>plt.plot</w:t>
+      </w:r>
+      <w:proofErr w:type="spellEnd"/>
+      <w:proofErr w:type="gramEnd"/>
+      <w:r>
+        <w:rPr>
+          <w:rFonts w:ascii="Courier New" w:hAnsi="Courier New" w:cs="Courier New"/>
+          <w:sz w:val="16"/>
+          <w:szCs w:val="16"/>
+        </w:rPr>
+        <w:t>([</w:t>
+      </w:r>
+      <w:proofErr w:type="spellStart"/>
+      <w:r>
+        <w:rPr>
+          <w:rFonts w:ascii="Courier New" w:hAnsi="Courier New" w:cs="Courier New"/>
+          <w:sz w:val="16"/>
+          <w:szCs w:val="16"/>
+        </w:rPr>
+        <w:t>i</w:t>
+      </w:r>
+      <w:proofErr w:type="spellEnd"/>
+      <w:r>
+        <w:rPr>
+          <w:rFonts w:ascii="Courier New" w:hAnsi="Courier New" w:cs="Courier New"/>
+          <w:sz w:val="16"/>
+          <w:szCs w:val="16"/>
+        </w:rPr>
+        <w:t xml:space="preserve"> for </w:t>
+      </w:r>
+      <w:proofErr w:type="spellStart"/>
+      <w:r>
+        <w:rPr>
+          <w:rFonts w:ascii="Courier New" w:hAnsi="Courier New" w:cs="Courier New"/>
+          <w:sz w:val="16"/>
+          <w:szCs w:val="16"/>
+        </w:rPr>
+        <w:t>i</w:t>
+      </w:r>
+      <w:proofErr w:type="spellEnd"/>
+      <w:r>
+        <w:rPr>
+          <w:rFonts w:ascii="Courier New" w:hAnsi="Courier New" w:cs="Courier New"/>
+          <w:sz w:val="16"/>
+          <w:szCs w:val="16"/>
+        </w:rPr>
+        <w:t xml:space="preserve"> in range(400)], [</w:t>
+      </w:r>
+      <w:proofErr w:type="spellStart"/>
+      <w:r>
+        <w:rPr>
+          <w:rFonts w:ascii="Courier New" w:hAnsi="Courier New" w:cs="Courier New"/>
+          <w:sz w:val="16"/>
+          <w:szCs w:val="16"/>
+        </w:rPr>
+        <w:t>i</w:t>
+      </w:r>
+      <w:proofErr w:type="spellEnd"/>
+      <w:r>
+        <w:rPr>
+          <w:rFonts w:ascii="Courier New" w:hAnsi="Courier New" w:cs="Courier New"/>
+          <w:sz w:val="16"/>
+          <w:szCs w:val="16"/>
+        </w:rPr>
+        <w:t xml:space="preserve"> for </w:t>
+      </w:r>
+      <w:proofErr w:type="spellStart"/>
+      <w:r>
+        <w:rPr>
+          <w:rFonts w:ascii="Courier New" w:hAnsi="Courier New" w:cs="Courier New"/>
+          <w:sz w:val="16"/>
+          <w:szCs w:val="16"/>
+        </w:rPr>
+        <w:t>i</w:t>
+      </w:r>
+      <w:proofErr w:type="spellEnd"/>
+      <w:r>
+        <w:rPr>
+          <w:rFonts w:ascii="Courier New" w:hAnsi="Courier New" w:cs="Courier New"/>
+          <w:sz w:val="16"/>
+          <w:szCs w:val="16"/>
+        </w:rPr>
+        <w:t xml:space="preserve"> in range(400)], '-')</w:t>
       </w:r>
     </w:p>
     <w:p>
@@ -4717,7 +5076,7 @@
 </file>
 
 <file path=word/styles.xml><?xml version="1.0" encoding="utf-8"?>
-<w:styles xmlns:mc="http://schemas.openxmlformats.org/markup-compatibility/2006" xmlns:r="http://schemas.openxmlformats.org/officeDocument/2006/relationships" xmlns:w="http://schemas.openxmlformats.org/wordprocessingml/2006/main" xmlns:w14="http://schemas.microsoft.com/office/word/2010/wordml" xmlns:w15="http://schemas.microsoft.com/office/word/2012/wordml" xmlns:w16se="http://schemas.microsoft.com/office/word/2015/wordml/symex" mc:Ignorable="w14 w15 w16se">
+<w:styles xmlns:mc="http://schemas.openxmlformats.org/markup-compatibility/2006" xmlns:r="http://schemas.openxmlformats.org/officeDocument/2006/relationships" xmlns:w="http://schemas.openxmlformats.org/wordprocessingml/2006/main" xmlns:w14="http://schemas.microsoft.com/office/word/2010/wordml" xmlns:w15="http://schemas.microsoft.com/office/word/2012/wordml" xmlns:w16cid="http://schemas.microsoft.com/office/word/2016/wordml/cid" xmlns:w16se="http://schemas.microsoft.com/office/word/2015/wordml/symex" mc:Ignorable="w14 w15 w16se w16cid">
   <w:docDefaults>
     <w:rPrDefault>
       <w:rPr>
@@ -4839,6 +5198,7 @@
     <w:lsdException w:name="HTML Sample" w:semiHidden="1" w:unhideWhenUsed="1"/>
     <w:lsdException w:name="HTML Typewriter" w:semiHidden="1" w:unhideWhenUsed="1"/>
     <w:lsdException w:name="HTML Variable" w:semiHidden="1" w:unhideWhenUsed="1"/>
+    <w:lsdException w:name="Normal Table" w:semiHidden="1" w:unhideWhenUsed="1"/>
     <w:lsdException w:name="annotation subject" w:semiHidden="1" w:unhideWhenUsed="1"/>
     <w:lsdException w:name="No List" w:semiHidden="1" w:unhideWhenUsed="1"/>
     <w:lsdException w:name="Outline List 1" w:semiHidden="1" w:unhideWhenUsed="1"/>
@@ -4885,8 +5245,10 @@
     <w:lsdException w:name="Table Subtle 2" w:semiHidden="1" w:unhideWhenUsed="1"/>
     <w:lsdException w:name="Table Web 1" w:semiHidden="1" w:unhideWhenUsed="1"/>
     <w:lsdException w:name="Table Web 2" w:semiHidden="1" w:unhideWhenUsed="1"/>
+    <w:lsdException w:name="Table Web 3" w:semiHidden="1" w:unhideWhenUsed="1"/>
     <w:lsdException w:name="Balloon Text" w:semiHidden="1" w:unhideWhenUsed="1"/>
     <w:lsdException w:name="Table Grid" w:uiPriority="39"/>
+    <w:lsdException w:name="Table Theme" w:semiHidden="1" w:unhideWhenUsed="1"/>
     <w:lsdException w:name="Placeholder Text" w:semiHidden="1"/>
     <w:lsdException w:name="No Spacing" w:uiPriority="1" w:qFormat="1"/>
     <w:lsdException w:name="Light Shading" w:uiPriority="60"/>

</xml_diff>